<commit_message>
Added logic to getUserSuggestion to get the posts a user hasn't seen.
</commit_message>
<xml_diff>
--- a/Submission Part 2.docx
+++ b/Submission Part 2.docx
@@ -2,6 +2,48 @@
 <file path=word/document.xml><?xml version="1.0" encoding="utf-8"?>
 <w:document xmlns:o="urn:schemas-microsoft-com:office:office" xmlns:r="http://schemas.openxmlformats.org/officeDocument/2006/relationships" xmlns:v="urn:schemas-microsoft-com:vml" xmlns:w="http://schemas.openxmlformats.org/wordprocessingml/2006/main" xmlns:w10="urn:schemas-microsoft-com:office:word" xmlns:wp="http://schemas.openxmlformats.org/drawingml/2006/wordprocessingDrawing">
   <w:body>
+    <w:p>
+      <w:pPr>
+        <w:pStyle w:val="style0"/>
+        <w:jc w:val="right"/>
+      </w:pPr>
+      <w:r>
+        <w:rPr/>
+        <w:tab/>
+        <w:tab/>
+        <w:tab/>
+        <w:tab/>
+        <w:t>Taylor Sallee</w:t>
+      </w:r>
+    </w:p>
+    <w:p>
+      <w:pPr>
+        <w:pStyle w:val="style0"/>
+        <w:jc w:val="right"/>
+      </w:pPr>
+      <w:r>
+        <w:rPr/>
+        <w:t>Ryan Langewisch</w:t>
+      </w:r>
+    </w:p>
+    <w:p>
+      <w:pPr>
+        <w:pStyle w:val="style0"/>
+        <w:jc w:val="right"/>
+      </w:pPr>
+      <w:r>
+        <w:rPr/>
+        <w:t>Kameron Kincade</w:t>
+      </w:r>
+    </w:p>
+    <w:p>
+      <w:pPr>
+        <w:pStyle w:val="style0"/>
+      </w:pPr>
+      <w:r>
+        <w:rPr/>
+      </w:r>
+    </w:p>
     <w:p>
       <w:pPr>
         <w:pStyle w:val="style0"/>
@@ -25,7 +67,7 @@
       </w:pPr>
       <w:r>
         <w:rPr/>
-        <w:t>We believe we deserve the 20 points for making significant progress, because we have already implemented our database schema on luna, we have the capability to create user accounts already fully functional, and we have made good progress on writing the suggestion-picking algorithm.</w:t>
+        <w:t>We believe we deserve the 20 points for making significant progress, because we have already implemented our database schema on luna, we have the capability to create user accounts already fully functional, the login fields drop down properly (though not implemented), and we have made good progress on writing the php for the suggestion-picking algorithm.</w:t>
       </w:r>
     </w:p>
     <w:sectPr>
@@ -35,6 +77,7 @@
       <w:pgNumType w:fmt="decimal"/>
       <w:formProt w:val="false"/>
       <w:textDirection w:val="lrTb"/>
+      <w:docGrid w:charSpace="0" w:linePitch="240" w:type="default"/>
     </w:sectPr>
   </w:body>
 </w:document>
@@ -54,7 +97,7 @@
     </w:pPr>
     <w:rPr>
       <w:rFonts w:ascii="Times New Roman" w:cs="Lohit Hindi" w:eastAsia="Droid Sans" w:hAnsi="Times New Roman"/>
-      <w:color w:val="auto"/>
+      <w:color w:val="00000A"/>
       <w:sz w:val="24"/>
       <w:szCs w:val="24"/>
       <w:lang w:bidi="hi-IN" w:eastAsia="zh-CN" w:val="en-US"/>

</xml_diff>